<commit_message>
Modify Enron project doc
</commit_message>
<xml_diff>
--- a/Enron_Project_Doc.docx
+++ b/Enron_Project_Doc.docx
@@ -15,46 +15,71 @@
           <w:b/>
           <w:u w:val="single"/>
         </w:rPr>
-        <w:t xml:space="preserve">Identifying Person of Interest in Enron </w:t>
-      </w:r>
-      <w:proofErr w:type="spellStart"/>
-      <w:r>
+        <w:t>Identifying Person of Interest in Enron Fruad Case</w:t>
+      </w:r>
+    </w:p>
+    <w:p>
+      <w:pPr>
+        <w:jc w:val="center"/>
+        <w:rPr>
+          <w:b/>
+        </w:rPr>
+      </w:pPr>
+      <w:r>
+        <w:rPr>
+          <w:b/>
+        </w:rPr>
+        <w:t>Jenny Hung</w:t>
+      </w:r>
+    </w:p>
+    <w:p>
+      <w:pPr>
         <w:rPr>
           <w:b/>
           <w:u w:val="single"/>
         </w:rPr>
-        <w:t>Fruad</w:t>
-      </w:r>
-      <w:proofErr w:type="spellEnd"/>
-      <w:r>
+      </w:pPr>
+    </w:p>
+    <w:p>
+      <w:pPr>
         <w:rPr>
           <w:b/>
           <w:u w:val="single"/>
         </w:rPr>
-        <w:t xml:space="preserve"> Case</w:t>
-      </w:r>
-    </w:p>
-    <w:p>
-      <w:pPr>
-        <w:jc w:val="center"/>
-        <w:rPr>
-          <w:b/>
-        </w:rPr>
-      </w:pPr>
-      <w:r>
-        <w:rPr>
-          <w:b/>
-        </w:rPr>
-        <w:t>Jenny Hung</w:t>
-      </w:r>
-    </w:p>
-    <w:p>
-      <w:pPr>
+      </w:pPr>
+      <w:r>
         <w:rPr>
           <w:b/>
           <w:u w:val="single"/>
         </w:rPr>
-      </w:pPr>
+        <w:t>Project Goal</w:t>
+      </w:r>
+    </w:p>
+    <w:p>
+      <w:r>
+        <w:t xml:space="preserve">We analyzed the Enron data set, which composes of both the finance-related data (such as salary, bonus and stocks) as well as email-related data (such as communication to/from a Person of Interest (POI). </w:t>
+      </w:r>
+      <w:r>
+        <w:t>Our goal is to help identify all POI</w:t>
+      </w:r>
+      <w:r>
+        <w:t>s</w:t>
+      </w:r>
+      <w:r>
+        <w:t xml:space="preserve"> from </w:t>
+      </w:r>
+      <w:r>
+        <w:t xml:space="preserve">the available Enron data. </w:t>
+      </w:r>
+      <w:r>
+        <w:t>This goal is achieved by several iterations of data explorations, detecting and removing outliers</w:t>
+      </w:r>
+      <w:r>
+        <w:t xml:space="preserve">, and engineering meaningful features before constructing </w:t>
+      </w:r>
+      <w:r>
+        <w:t>and experimenting different machine learning algorithms.</w:t>
+      </w:r>
     </w:p>
     <w:p>
       <w:pPr>
@@ -68,33 +93,56 @@
           <w:b/>
           <w:u w:val="single"/>
         </w:rPr>
-        <w:t>Project Goal</w:t>
-      </w:r>
-    </w:p>
-    <w:p>
-      <w:r>
-        <w:t xml:space="preserve">We analyzed the Enron data set, which composes of both the finance-related data (such as salary, bonus and stocks) as well as email-related data (such as communication to/from a Person of Interest (POI). </w:t>
-      </w:r>
-      <w:r>
-        <w:t>Our goal is to help identify all POI</w:t>
-      </w:r>
-      <w:r>
-        <w:t>s</w:t>
-      </w:r>
-      <w:r>
-        <w:t xml:space="preserve"> from </w:t>
-      </w:r>
-      <w:r>
-        <w:t xml:space="preserve">the available Enron data. </w:t>
-      </w:r>
-      <w:r>
-        <w:t>This goal is achieved by several iterations of data explorations, detecting and removing outliers</w:t>
-      </w:r>
-      <w:r>
-        <w:t xml:space="preserve">, and engineering meaningful features before constructing </w:t>
-      </w:r>
-      <w:r>
-        <w:t>and experimenting different machine learning algorithms.</w:t>
+        <w:t>Features Used</w:t>
+      </w:r>
+    </w:p>
+    <w:p>
+      <w:r>
+        <w:t xml:space="preserve">Given that </w:t>
+      </w:r>
+      <w:r>
+        <w:t>finance-related features center around remunerations, whereas email-related features center around intensity of communications</w:t>
+      </w:r>
+      <w:r>
+        <w:t xml:space="preserve">, </w:t>
+      </w:r>
+      <w:r>
+        <w:t xml:space="preserve">I engineered new features by </w:t>
+      </w:r>
+      <w:r>
+        <w:t xml:space="preserve">first </w:t>
+      </w:r>
+      <w:r>
+        <w:t xml:space="preserve">constructing </w:t>
+      </w:r>
+      <w:r>
+        <w:t xml:space="preserve">the </w:t>
+      </w:r>
+      <w:r>
+        <w:t>finance- and email-</w:t>
+      </w:r>
+      <w:r>
+        <w:t>ratio</w:t>
+      </w:r>
+      <w:r>
+        <w:t>s by dividing each of them by ‘salary’ and ‘from_messages’</w:t>
+      </w:r>
+      <w:r>
+        <w:t xml:space="preserve">, then sum them up. </w:t>
+      </w:r>
+      <w:r>
+        <w:t xml:space="preserve">The new features </w:t>
+      </w:r>
+      <w:r>
+        <w:t xml:space="preserve">(and final features list) </w:t>
+      </w:r>
+      <w:bookmarkStart w:id="0" w:name="_GoBack"/>
+      <w:bookmarkEnd w:id="0"/>
+      <w:r>
+        <w:t>are therefore: ‘finAll’, ‘emailAll’, ‘</w:t>
+      </w:r>
+      <w:r>
+        <w:t>from_poi_ratio’.</w:t>
       </w:r>
     </w:p>
     <w:p>
@@ -109,246 +157,30 @@
           <w:b/>
           <w:u w:val="single"/>
         </w:rPr>
-        <w:t>Features Used</w:t>
-      </w:r>
-    </w:p>
-    <w:p>
-      <w:r>
-        <w:t>Careful introspection regar</w:t>
-      </w:r>
-      <w:r>
-        <w:t>ding the original data features revealed that although they ar</w:t>
-      </w:r>
-      <w:r>
-        <w:t xml:space="preserve">e many features, the finance-related features center </w:t>
-      </w:r>
-      <w:proofErr w:type="gramStart"/>
-      <w:r>
-        <w:t>around</w:t>
-      </w:r>
-      <w:proofErr w:type="gramEnd"/>
-      <w:r>
-        <w:t xml:space="preserve"> remunerations, whereas email-related features center around intensity of communications.</w:t>
-      </w:r>
-      <w:r>
-        <w:t xml:space="preserve"> </w:t>
-      </w:r>
-      <w:r>
-        <w:t>Therefore I engineered new features by constructing the following ratios:</w:t>
-      </w:r>
-    </w:p>
-    <w:p>
-      <w:r>
-        <w:t xml:space="preserve">New </w:t>
-      </w:r>
-      <w:r>
-        <w:t>features:</w:t>
-      </w:r>
-      <w:r>
-        <w:t xml:space="preserve"> </w:t>
-      </w:r>
-      <w:r>
-        <w:t>['poi', 'salary/</w:t>
-      </w:r>
-      <w:proofErr w:type="spellStart"/>
-      <w:r>
-        <w:t>director_fees</w:t>
-      </w:r>
-      <w:proofErr w:type="spellEnd"/>
-      <w:r>
-        <w:t xml:space="preserve"> </w:t>
-      </w:r>
-      <w:r>
-        <w:t>ratio', 'salary/</w:t>
-      </w:r>
-      <w:proofErr w:type="spellStart"/>
-      <w:r>
-        <w:t>total_stock_value</w:t>
-      </w:r>
-      <w:proofErr w:type="spellEnd"/>
-      <w:r>
-        <w:t xml:space="preserve"> </w:t>
-      </w:r>
-      <w:r>
-        <w:t>ratio', 'salary/other</w:t>
-      </w:r>
-      <w:r>
-        <w:t xml:space="preserve"> </w:t>
-      </w:r>
-      <w:r>
-        <w:t>ratio', '</w:t>
-      </w:r>
-      <w:proofErr w:type="spellStart"/>
-      <w:r>
-        <w:t>from_this_person_to_poi</w:t>
-      </w:r>
-      <w:proofErr w:type="spellEnd"/>
-      <w:r>
-        <w:t>/</w:t>
-      </w:r>
-      <w:proofErr w:type="spellStart"/>
-      <w:r>
-        <w:t>from_messages</w:t>
-      </w:r>
-      <w:proofErr w:type="spellEnd"/>
-      <w:r>
-        <w:t xml:space="preserve"> ratio', '</w:t>
-      </w:r>
-      <w:proofErr w:type="spellStart"/>
-      <w:r>
-        <w:t>from_poi_to_this_person</w:t>
-      </w:r>
-      <w:proofErr w:type="spellEnd"/>
-      <w:r>
-        <w:t>/</w:t>
-      </w:r>
-      <w:proofErr w:type="spellStart"/>
-      <w:r>
-        <w:t>from_messages</w:t>
-      </w:r>
-      <w:proofErr w:type="spellEnd"/>
-      <w:r>
-        <w:t xml:space="preserve"> ratio', 'salary/</w:t>
-      </w:r>
-      <w:proofErr w:type="spellStart"/>
-      <w:r>
-        <w:t>long_term_incentive</w:t>
-      </w:r>
-      <w:proofErr w:type="spellEnd"/>
-      <w:r>
-        <w:t xml:space="preserve"> </w:t>
-      </w:r>
-      <w:r>
-        <w:t>ratio', '</w:t>
-      </w:r>
-      <w:proofErr w:type="spellStart"/>
-      <w:r>
-        <w:t>to_messages</w:t>
-      </w:r>
-      <w:proofErr w:type="spellEnd"/>
-      <w:r>
-        <w:t>/</w:t>
-      </w:r>
-      <w:proofErr w:type="spellStart"/>
-      <w:r>
-        <w:t>from_messages</w:t>
-      </w:r>
-      <w:proofErr w:type="spellEnd"/>
-      <w:r>
-        <w:t xml:space="preserve"> ratio', 'salary/</w:t>
-      </w:r>
-      <w:proofErr w:type="spellStart"/>
-      <w:r>
-        <w:t>total_payments</w:t>
-      </w:r>
-      <w:proofErr w:type="spellEnd"/>
-      <w:r>
-        <w:t xml:space="preserve"> </w:t>
-      </w:r>
-      <w:r>
-        <w:t>ratio', 'salary/</w:t>
-      </w:r>
-      <w:proofErr w:type="spellStart"/>
-      <w:r>
-        <w:t>loan_advances</w:t>
-      </w:r>
-      <w:proofErr w:type="spellEnd"/>
-      <w:r>
-        <w:t xml:space="preserve"> </w:t>
-      </w:r>
-      <w:r>
-        <w:t>ratio', 'salary/bonus</w:t>
-      </w:r>
-      <w:r>
-        <w:t xml:space="preserve"> </w:t>
-      </w:r>
-      <w:r>
-        <w:t>ratio', '</w:t>
-      </w:r>
-      <w:proofErr w:type="spellStart"/>
-      <w:r>
-        <w:t>shared_receipt_with_poi</w:t>
-      </w:r>
-      <w:proofErr w:type="spellEnd"/>
-      <w:r>
-        <w:t>/</w:t>
-      </w:r>
-      <w:proofErr w:type="spellStart"/>
-      <w:r>
-        <w:t>from_messages</w:t>
-      </w:r>
-      <w:proofErr w:type="spellEnd"/>
-      <w:r>
-        <w:t xml:space="preserve"> ratio', 'salary/</w:t>
-      </w:r>
-      <w:proofErr w:type="spellStart"/>
-      <w:r>
-        <w:t>deferred_income</w:t>
-      </w:r>
-      <w:proofErr w:type="spellEnd"/>
-      <w:r>
-        <w:t xml:space="preserve"> </w:t>
-      </w:r>
-      <w:r>
-        <w:t>ratio', 'salary/</w:t>
-      </w:r>
-      <w:proofErr w:type="spellStart"/>
-      <w:r>
-        <w:t>exercised_stock_options</w:t>
-      </w:r>
-      <w:proofErr w:type="spellEnd"/>
-      <w:r>
-        <w:t xml:space="preserve"> </w:t>
-      </w:r>
-      <w:r>
-        <w:t>ratio', 'salary/</w:t>
-      </w:r>
-      <w:proofErr w:type="spellStart"/>
-      <w:r>
-        <w:t>restricted_stock</w:t>
-      </w:r>
-      <w:proofErr w:type="spellEnd"/>
-      <w:r>
-        <w:t xml:space="preserve"> </w:t>
-      </w:r>
-      <w:r>
-        <w:t>ratio', 'salary/expenses</w:t>
-      </w:r>
-      <w:r>
-        <w:t xml:space="preserve"> </w:t>
-      </w:r>
-      <w:r>
-        <w:t>ratio', 'salary/</w:t>
-      </w:r>
-      <w:proofErr w:type="spellStart"/>
-      <w:r>
-        <w:t>deferral_payments</w:t>
-      </w:r>
-      <w:proofErr w:type="spellEnd"/>
-      <w:r>
-        <w:t xml:space="preserve"> </w:t>
-      </w:r>
-      <w:r>
-        <w:t>ratio', 'salary/</w:t>
-      </w:r>
-      <w:proofErr w:type="spellStart"/>
-      <w:r>
-        <w:t>restricted_stock_deferred</w:t>
-      </w:r>
-      <w:proofErr w:type="spellEnd"/>
-      <w:r>
-        <w:t xml:space="preserve"> </w:t>
-      </w:r>
-      <w:r>
-        <w:t>ratio']</w:t>
-      </w:r>
-    </w:p>
-    <w:p>
-      <w:r>
-        <w:t>PCA was then deployed to reduce the dimen</w:t>
-      </w:r>
-      <w:r>
-        <w:t>sionality of the engineered features.</w:t>
+        <w:t>Models/Algorithms Used</w:t>
+      </w:r>
+    </w:p>
+    <w:p>
+      <w:r>
+        <w:t xml:space="preserve">Two models were fitted: one with a decision tree classifier, the other with </w:t>
+      </w:r>
+      <w:r>
+        <w:t>support vector machines.</w:t>
+      </w:r>
+      <w:r>
+        <w:t xml:space="preserve"> Both returned reasonable </w:t>
+      </w:r>
+      <w:r>
+        <w:t xml:space="preserve">results however I have chosen to </w:t>
+      </w:r>
+      <w:r>
+        <w:t xml:space="preserve">Decision Tree Classifier </w:t>
+      </w:r>
+      <w:r>
+        <w:t xml:space="preserve">as my final model. </w:t>
+      </w:r>
+      <w:r>
+        <w:t>Please see Evaluation Metrics for model summary.</w:t>
       </w:r>
     </w:p>
     <w:p>
@@ -363,35 +195,6 @@
           <w:b/>
           <w:u w:val="single"/>
         </w:rPr>
-        <w:t>Models/Algorithms Used</w:t>
-      </w:r>
-    </w:p>
-    <w:p>
-      <w:r>
-        <w:t xml:space="preserve">Two models were fitted: one with a decision tree classifier, the other with </w:t>
-      </w:r>
-      <w:r>
-        <w:t>support vector machines.</w:t>
-      </w:r>
-      <w:r>
-        <w:t xml:space="preserve"> Both returned good results however I have chosen to SVM as my final model. </w:t>
-      </w:r>
-      <w:r>
-        <w:t>Please see Evaluation Metrics for model summary.</w:t>
-      </w:r>
-    </w:p>
-    <w:p>
-      <w:pPr>
-        <w:rPr>
-          <w:b/>
-          <w:u w:val="single"/>
-        </w:rPr>
-      </w:pPr>
-      <w:r>
-        <w:rPr>
-          <w:b/>
-          <w:u w:val="single"/>
-        </w:rPr>
         <w:t>Hyper-Parameter Tuning</w:t>
       </w:r>
     </w:p>
@@ -409,7 +212,13 @@
         <w:t xml:space="preserve">To tune and determine the final parameter values, </w:t>
       </w:r>
       <w:r>
-        <w:t>I have used a list of values</w:t>
+        <w:t xml:space="preserve">I have used </w:t>
+      </w:r>
+      <w:r>
+        <w:t xml:space="preserve">a max depth of 2 (for decision tree) and </w:t>
+      </w:r>
+      <w:r>
+        <w:t>a list of values</w:t>
       </w:r>
       <w:r>
         <w:t xml:space="preserve"> for </w:t>
@@ -434,18 +243,7 @@
         </m:r>
       </m:oMath>
       <w:r>
-        <w:t xml:space="preserve"> (for SVM) and math depth of </w:t>
-      </w:r>
-      <m:oMath>
-        <m:r>
-          <w:rPr>
-            <w:rFonts w:ascii="Cambria Math" w:hAnsi="Cambria Math"/>
-          </w:rPr>
-          <m:t>4</m:t>
-        </m:r>
-      </m:oMath>
-      <w:r>
-        <w:t xml:space="preserve"> (for decision tree), and adopted cross validation to pick the best values that maximizes the </w:t>
+        <w:t xml:space="preserve"> (for SVM), and adopted cross validation to pick the best values that maximizes the </w:t>
       </w:r>
       <m:oMath>
         <m:r>
@@ -456,12 +254,7 @@
         </m:r>
       </m:oMath>
       <w:r>
-        <w:t>sc</w:t>
-      </w:r>
-      <w:bookmarkStart w:id="0" w:name="_GoBack"/>
-      <w:bookmarkEnd w:id="0"/>
-      <w:r>
-        <w:t xml:space="preserve">ore. </w:t>
+        <w:t xml:space="preserve">score. </w:t>
       </w:r>
     </w:p>
     <w:p>
@@ -481,68 +274,82 @@
     </w:p>
     <w:p>
       <w:r>
+        <w:t xml:space="preserve">Validation </w:t>
+      </w:r>
+      <w:r>
+        <w:t xml:space="preserve">refers to separating the data into </w:t>
+      </w:r>
+      <w:r>
+        <w:t xml:space="preserve">training and test sets, where the test sets are used for testing of model performances only. </w:t>
+      </w:r>
+      <w:r>
+        <w:t>A simple-minded mistake could happen where one trains the model on all the available data (especially when the quantity of data is limited). A good approach, apart from the separation of training and test sets, is cross-validation, which we use in this project.</w:t>
+      </w:r>
+    </w:p>
+    <w:p>
+      <w:pPr>
+        <w:rPr>
+          <w:b/>
+          <w:u w:val="single"/>
+        </w:rPr>
+      </w:pPr>
+      <w:r>
+        <w:rPr>
+          <w:b/>
+          <w:u w:val="single"/>
+        </w:rPr>
+        <w:t>Evaluation Metrics</w:t>
+      </w:r>
+    </w:p>
+    <w:p>
+      <w:r>
+        <w:t xml:space="preserve">My model (using SVM) produces </w:t>
+      </w:r>
+      <w:r>
+        <w:t xml:space="preserve">reasonable results </w:t>
+      </w:r>
+      <w:r>
+        <w:t xml:space="preserve">(see Table below). </w:t>
+      </w:r>
+      <w:r>
+        <w:t xml:space="preserve">With a recall of </w:t>
+      </w:r>
+      <w:r>
+        <w:t>0.433</w:t>
+      </w:r>
+      <w:r>
+        <w:t>, and precision of 0.</w:t>
+      </w:r>
+      <w:r>
+        <w:t>497</w:t>
+      </w:r>
+      <w:r>
+        <w:t xml:space="preserve">. It </w:t>
+      </w:r>
+      <w:r>
+        <w:t xml:space="preserve">means that </w:t>
+      </w:r>
+      <w:r>
+        <w:t>there is a POI in the data set, my algorithm</w:t>
+      </w:r>
+      <w:r>
+        <w:t xml:space="preserve"> will pick it out</w:t>
+      </w:r>
+      <w:r>
+        <w:t xml:space="preserve"> half the time</w:t>
+      </w:r>
+      <w:r>
+        <w:t xml:space="preserve">. </w:t>
+      </w:r>
+      <w:r>
         <w:lastRenderedPageBreak/>
-        <w:t xml:space="preserve">Validation </w:t>
-      </w:r>
-      <w:r>
-        <w:t xml:space="preserve">refers to separating the data into </w:t>
-      </w:r>
-      <w:r>
-        <w:t xml:space="preserve">training and test sets, where the test sets are used for testing of model performances only. </w:t>
-      </w:r>
-      <w:r>
-        <w:t>A simple-minded mistake could happen where one trains the model on all the available data (especially when the quantity of data is limited). A good approach, apart from the separation of training and test sets, is cross-validation, which we use in this project.</w:t>
-      </w:r>
-    </w:p>
-    <w:p>
-      <w:pPr>
-        <w:rPr>
-          <w:b/>
-          <w:u w:val="single"/>
-        </w:rPr>
-      </w:pPr>
-      <w:r>
-        <w:rPr>
-          <w:b/>
-          <w:u w:val="single"/>
-        </w:rPr>
-        <w:t>Evaluation Metrics</w:t>
-      </w:r>
-    </w:p>
-    <w:p>
-      <w:r>
-        <w:t xml:space="preserve">My model (using SVM) produces a good result (see Table below). </w:t>
-      </w:r>
-      <w:r>
-        <w:t xml:space="preserve">With a recall of 1.0, and precision of 0.96, it means that </w:t>
-      </w:r>
-      <w:r>
-        <w:t xml:space="preserve">there is </w:t>
-      </w:r>
-      <w:proofErr w:type="gramStart"/>
-      <w:r>
-        <w:t>a POI</w:t>
-      </w:r>
-      <w:proofErr w:type="gramEnd"/>
-      <w:r>
-        <w:t xml:space="preserve"> in the data set, my algorithm</w:t>
-      </w:r>
-      <w:r>
-        <w:t xml:space="preserve"> will pick it out. It also means that </w:t>
-      </w:r>
-      <w:r>
-        <w:t xml:space="preserve">there is a strong probability that </w:t>
-      </w:r>
-      <w:r>
-        <w:t xml:space="preserve">a person is truly </w:t>
-      </w:r>
-      <w:proofErr w:type="gramStart"/>
-      <w:r>
-        <w:t>a POI</w:t>
-      </w:r>
-      <w:proofErr w:type="gramEnd"/>
-      <w:r>
-        <w:t xml:space="preserve"> given that he or she has been identified as a POI</w:t>
+        <w:t xml:space="preserve">It also means that a person is truly a POI </w:t>
+      </w:r>
+      <w:r>
+        <w:t xml:space="preserve">approximately half the time </w:t>
+      </w:r>
+      <w:r>
+        <w:t>given that he or she has been identified as a POI</w:t>
       </w:r>
       <w:r>
         <w:t xml:space="preserve"> by my algorithm</w:t>
@@ -551,6 +358,152 @@
         <w:t xml:space="preserve">. </w:t>
       </w:r>
     </w:p>
+    <w:p>
+      <w:r>
+        <w:t>Table 1: Comparison of Evaluation Metrics</w:t>
+      </w:r>
+    </w:p>
+    <w:tbl>
+      <w:tblPr>
+        <w:tblStyle w:val="TableGrid"/>
+        <w:tblW w:w="0" w:type="auto"/>
+        <w:tblLook w:val="04A0" w:firstRow="1" w:lastRow="0" w:firstColumn="1" w:lastColumn="0" w:noHBand="0" w:noVBand="1"/>
+      </w:tblPr>
+      <w:tblGrid>
+        <w:gridCol w:w="2394"/>
+        <w:gridCol w:w="2394"/>
+        <w:gridCol w:w="2394"/>
+        <w:gridCol w:w="2394"/>
+      </w:tblGrid>
+      <w:tr>
+        <w:tc>
+          <w:tcPr>
+            <w:tcW w:w="2394" w:type="dxa"/>
+          </w:tcPr>
+          <w:p/>
+        </w:tc>
+        <w:tc>
+          <w:tcPr>
+            <w:tcW w:w="2394" w:type="dxa"/>
+          </w:tcPr>
+          <w:p>
+            <w:r>
+              <w:t>Precision</w:t>
+            </w:r>
+          </w:p>
+        </w:tc>
+        <w:tc>
+          <w:tcPr>
+            <w:tcW w:w="2394" w:type="dxa"/>
+          </w:tcPr>
+          <w:p>
+            <w:r>
+              <w:t>Recall</w:t>
+            </w:r>
+          </w:p>
+        </w:tc>
+        <w:tc>
+          <w:tcPr>
+            <w:tcW w:w="2394" w:type="dxa"/>
+          </w:tcPr>
+          <w:p>
+            <w:r>
+              <w:t>F1</w:t>
+            </w:r>
+          </w:p>
+        </w:tc>
+      </w:tr>
+      <w:tr>
+        <w:tc>
+          <w:tcPr>
+            <w:tcW w:w="2394" w:type="dxa"/>
+          </w:tcPr>
+          <w:p>
+            <w:r>
+              <w:t>Decision Tree</w:t>
+            </w:r>
+          </w:p>
+        </w:tc>
+        <w:tc>
+          <w:tcPr>
+            <w:tcW w:w="2394" w:type="dxa"/>
+          </w:tcPr>
+          <w:p>
+            <w:r>
+              <w:t>0.49799</w:t>
+            </w:r>
+          </w:p>
+        </w:tc>
+        <w:tc>
+          <w:tcPr>
+            <w:tcW w:w="2394" w:type="dxa"/>
+          </w:tcPr>
+          <w:p>
+            <w:r>
+              <w:t>0.43300</w:t>
+            </w:r>
+          </w:p>
+        </w:tc>
+        <w:tc>
+          <w:tcPr>
+            <w:tcW w:w="2394" w:type="dxa"/>
+          </w:tcPr>
+          <w:p>
+            <w:r>
+              <w:t>0.46323</w:t>
+            </w:r>
+          </w:p>
+        </w:tc>
+      </w:tr>
+      <w:tr>
+        <w:tc>
+          <w:tcPr>
+            <w:tcW w:w="2394" w:type="dxa"/>
+          </w:tcPr>
+          <w:p>
+            <w:r>
+              <w:t>Support Vector Machine</w:t>
+            </w:r>
+          </w:p>
+        </w:tc>
+        <w:tc>
+          <w:tcPr>
+            <w:tcW w:w="2394" w:type="dxa"/>
+          </w:tcPr>
+          <w:p>
+            <w:r>
+              <w:t xml:space="preserve">0. </w:t>
+            </w:r>
+            <w:r>
+              <w:t>73376</w:t>
+            </w:r>
+          </w:p>
+        </w:tc>
+        <w:tc>
+          <w:tcPr>
+            <w:tcW w:w="2394" w:type="dxa"/>
+          </w:tcPr>
+          <w:p>
+            <w:r>
+              <w:t>0.23150</w:t>
+            </w:r>
+          </w:p>
+        </w:tc>
+        <w:tc>
+          <w:tcPr>
+            <w:tcW w:w="2394" w:type="dxa"/>
+          </w:tcPr>
+          <w:p>
+            <w:r>
+              <w:t>0.35196</w:t>
+            </w:r>
+          </w:p>
+        </w:tc>
+      </w:tr>
+    </w:tbl>
+    <w:p/>
+    <w:p/>
+    <w:p/>
     <w:sectPr>
       <w:pgSz w:w="12240" w:h="15840"/>
       <w:pgMar w:top="1440" w:right="1440" w:bottom="1440" w:left="1440" w:header="720" w:footer="720" w:gutter="0"/>
@@ -896,6 +849,25 @@
       <w:szCs w:val="16"/>
     </w:rPr>
   </w:style>
+  <w:style w:type="table" w:styleId="TableGrid">
+    <w:name w:val="Table Grid"/>
+    <w:basedOn w:val="TableNormal"/>
+    <w:uiPriority w:val="59"/>
+    <w:rsid w:val="005A21D3"/>
+    <w:pPr>
+      <w:spacing w:after="0" w:line="240" w:lineRule="auto"/>
+    </w:pPr>
+    <w:tblPr>
+      <w:tblBorders>
+        <w:top w:val="single" w:sz="4" w:space="0" w:color="auto"/>
+        <w:left w:val="single" w:sz="4" w:space="0" w:color="auto"/>
+        <w:bottom w:val="single" w:sz="4" w:space="0" w:color="auto"/>
+        <w:right w:val="single" w:sz="4" w:space="0" w:color="auto"/>
+        <w:insideH w:val="single" w:sz="4" w:space="0" w:color="auto"/>
+        <w:insideV w:val="single" w:sz="4" w:space="0" w:color="auto"/>
+      </w:tblBorders>
+    </w:tblPr>
+  </w:style>
 </w:styles>
 </file>
 
@@ -1136,6 +1108,25 @@
       <w:sz w:val="16"/>
       <w:szCs w:val="16"/>
     </w:rPr>
+  </w:style>
+  <w:style w:type="table" w:styleId="TableGrid">
+    <w:name w:val="Table Grid"/>
+    <w:basedOn w:val="TableNormal"/>
+    <w:uiPriority w:val="59"/>
+    <w:rsid w:val="005A21D3"/>
+    <w:pPr>
+      <w:spacing w:after="0" w:line="240" w:lineRule="auto"/>
+    </w:pPr>
+    <w:tblPr>
+      <w:tblBorders>
+        <w:top w:val="single" w:sz="4" w:space="0" w:color="auto"/>
+        <w:left w:val="single" w:sz="4" w:space="0" w:color="auto"/>
+        <w:bottom w:val="single" w:sz="4" w:space="0" w:color="auto"/>
+        <w:right w:val="single" w:sz="4" w:space="0" w:color="auto"/>
+        <w:insideH w:val="single" w:sz="4" w:space="0" w:color="auto"/>
+        <w:insideV w:val="single" w:sz="4" w:space="0" w:color="auto"/>
+      </w:tblBorders>
+    </w:tblPr>
   </w:style>
 </w:styles>
 </file>

</xml_diff>